<commit_message>
Added State estimation docs
</commit_message>
<xml_diff>
--- a/docproject/official_ahns/AHNS-2010-SY-PR-004.docx
+++ b/docproject/official_ahns/AHNS-2010-SY-PR-004.docx
@@ -9114,10 +9114,10 @@
             <v:path o:extrusionok="f" gradientshapeok="t" o:connecttype="rect"/>
             <o:lock v:ext="edit" aspectratio="t"/>
           </v:shapetype>
-          <v:shape id="_x0000_i1025" type="#_x0000_t75" style="width:549.75pt;height:244.5pt" o:ole="">
+          <v:shape id="_x0000_i1027" type="#_x0000_t75" style="width:549.75pt;height:244.5pt" o:ole="">
             <v:imagedata r:id="rId8" o:title=""/>
           </v:shape>
-          <o:OLEObject Type="Embed" ProgID="Visio.Drawing.11" ShapeID="_x0000_i1025" DrawAspect="Content" ObjectID="_1338728727" r:id="rId9"/>
+          <o:OLEObject Type="Embed" ProgID="Visio.Drawing.11" ShapeID="_x0000_i1027" DrawAspect="Content" ObjectID="_1338730544" r:id="rId9"/>
         </w:object>
       </w:r>
     </w:p>
@@ -9591,7 +9591,7 @@
           <v:shape id="_x0000_i1026" type="#_x0000_t75" style="width:547.5pt;height:186pt" o:ole="">
             <v:imagedata r:id="rId10" o:title=""/>
           </v:shape>
-          <o:OLEObject Type="Embed" ProgID="Visio.Drawing.11" ShapeID="_x0000_i1026" DrawAspect="Content" ObjectID="_1338728728" r:id="rId11"/>
+          <o:OLEObject Type="Embed" ProgID="Visio.Drawing.11" ShapeID="_x0000_i1026" DrawAspect="Content" ObjectID="_1338730545" r:id="rId11"/>
         </w:object>
       </w:r>
     </w:p>
@@ -9753,10 +9753,10 @@
       </w:pPr>
       <w:r>
         <w:object w:dxaOrig="13863" w:dyaOrig="10862">
-          <v:shape id="_x0000_i1027" type="#_x0000_t75" style="width:510.75pt;height:400.5pt" o:ole="">
+          <v:shape id="_x0000_i1025" type="#_x0000_t75" style="width:510.75pt;height:400.5pt" o:ole="">
             <v:imagedata r:id="rId12" o:title=""/>
           </v:shape>
-          <o:OLEObject Type="Embed" ProgID="Visio.Drawing.11" ShapeID="_x0000_i1027" DrawAspect="Content" ObjectID="_1338728729" r:id="rId13"/>
+          <o:OLEObject Type="Embed" ProgID="Visio.Drawing.11" ShapeID="_x0000_i1025" DrawAspect="Content" ObjectID="_1338730546" r:id="rId13"/>
         </w:object>
       </w:r>
     </w:p>
@@ -11189,7 +11189,7 @@
           <w:noProof/>
           <w:sz w:val="16"/>
         </w:rPr>
-        <w:t>22/06/2010 4:13:00 PM</w:t>
+        <w:t>22/06/2010 4:39:00 PM</w:t>
       </w:r>
     </w:fldSimple>
     <w:r>
@@ -11548,7 +11548,7 @@
               <w:noProof/>
               <w:sz w:val="20"/>
             </w:rPr>
-            <w:t>1</w:t>
+            <w:t>16</w:t>
           </w:r>
           <w:r>
             <w:rPr>

</xml_diff>